<commit_message>
Sorting and steps taken for syllable split Ruby style
</commit_message>
<xml_diff>
--- a/Ethics2/Ethics/PIS reviewer.docx
+++ b/Ethics2/Ethics/PIS reviewer.docx
@@ -624,104 +624,102 @@
         </w:rPr>
         <w:t xml:space="preserve"> at the St Andrews University computer science labs</w:t>
       </w:r>
-      <w:bookmarkStart w:id="2" w:name="_GoBack"/>
+      <w:r>
+        <w:rPr>
+          <w:sz w:val="24"/>
+          <w:szCs w:val="24"/>
+        </w:rPr>
+        <w:t xml:space="preserve"> and answer a series of questions regarding your experience with the </w:t>
+      </w:r>
+      <w:r>
+        <w:rPr>
+          <w:sz w:val="24"/>
+          <w:szCs w:val="24"/>
+        </w:rPr>
+        <w:t xml:space="preserve">software </w:t>
+      </w:r>
+      <w:r>
+        <w:rPr>
+          <w:sz w:val="24"/>
+          <w:szCs w:val="24"/>
+        </w:rPr>
+        <w:t>application.</w:t>
+      </w:r>
+      <w:r>
+        <w:rPr>
+          <w:sz w:val="24"/>
+          <w:szCs w:val="24"/>
+        </w:rPr>
+        <w:t xml:space="preserve"> This should take a maximum of </w:t>
+      </w:r>
+      <w:r>
+        <w:rPr>
+          <w:sz w:val="24"/>
+          <w:szCs w:val="24"/>
+        </w:rPr>
+        <w:t>half an</w:t>
+      </w:r>
+      <w:r>
+        <w:rPr>
+          <w:sz w:val="24"/>
+          <w:szCs w:val="24"/>
+        </w:rPr>
+        <w:t xml:space="preserve"> hour to complete.</w:t>
+      </w:r>
+      <w:r>
+        <w:rPr>
+          <w:sz w:val="24"/>
+          <w:szCs w:val="24"/>
+        </w:rPr>
+        <w:t xml:space="preserve"> You may be asked to return at a later date to give your views and opinions on any changes made to the </w:t>
+      </w:r>
+      <w:r>
+        <w:rPr>
+          <w:sz w:val="24"/>
+          <w:szCs w:val="24"/>
+        </w:rPr>
+        <w:t xml:space="preserve">software </w:t>
+      </w:r>
+      <w:r>
+        <w:rPr>
+          <w:sz w:val="24"/>
+          <w:szCs w:val="24"/>
+        </w:rPr>
+        <w:t>application through a similar questionnaire. You are, however, free to decline this invitation</w:t>
+      </w:r>
+      <w:r>
+        <w:rPr>
+          <w:sz w:val="24"/>
+          <w:szCs w:val="24"/>
+        </w:rPr>
+        <w:t xml:space="preserve"> to give further feedback</w:t>
+      </w:r>
+      <w:r>
+        <w:rPr>
+          <w:sz w:val="24"/>
+          <w:szCs w:val="24"/>
+        </w:rPr>
+        <w:t>.</w:t>
+      </w:r>
+    </w:p>
+    <w:p>
+      <w:pPr>
+        <w:rPr>
+          <w:sz w:val="24"/>
+          <w:szCs w:val="24"/>
+          <w:u w:val="single"/>
+        </w:rPr>
+      </w:pPr>
+      <w:bookmarkStart w:id="2" w:name="Risks"/>
+      <w:r>
+        <w:rPr>
+          <w:sz w:val="24"/>
+          <w:szCs w:val="24"/>
+          <w:u w:val="single"/>
+        </w:rPr>
+        <w:t>Are there any risks associated with taking part?</w:t>
+      </w:r>
       <w:bookmarkEnd w:id="2"/>
-      <w:r>
-        <w:rPr>
-          <w:sz w:val="24"/>
-          <w:szCs w:val="24"/>
-        </w:rPr>
-        <w:t xml:space="preserve"> and answer a series of questions regarding your experience with the </w:t>
-      </w:r>
-      <w:r>
-        <w:rPr>
-          <w:sz w:val="24"/>
-          <w:szCs w:val="24"/>
-        </w:rPr>
-        <w:t xml:space="preserve">software </w:t>
-      </w:r>
-      <w:r>
-        <w:rPr>
-          <w:sz w:val="24"/>
-          <w:szCs w:val="24"/>
-        </w:rPr>
-        <w:t>application.</w:t>
-      </w:r>
-      <w:r>
-        <w:rPr>
-          <w:sz w:val="24"/>
-          <w:szCs w:val="24"/>
-        </w:rPr>
-        <w:t xml:space="preserve"> This should take a maximum of </w:t>
-      </w:r>
-      <w:r>
-        <w:rPr>
-          <w:sz w:val="24"/>
-          <w:szCs w:val="24"/>
-        </w:rPr>
-        <w:t>half an</w:t>
-      </w:r>
-      <w:r>
-        <w:rPr>
-          <w:sz w:val="24"/>
-          <w:szCs w:val="24"/>
-        </w:rPr>
-        <w:t xml:space="preserve"> hour to complete.</w:t>
-      </w:r>
-      <w:r>
-        <w:rPr>
-          <w:sz w:val="24"/>
-          <w:szCs w:val="24"/>
-        </w:rPr>
-        <w:t xml:space="preserve"> You may be asked to return at a later date to give your views and opinions on any changes made to the </w:t>
-      </w:r>
-      <w:r>
-        <w:rPr>
-          <w:sz w:val="24"/>
-          <w:szCs w:val="24"/>
-        </w:rPr>
-        <w:t xml:space="preserve">software </w:t>
-      </w:r>
-      <w:r>
-        <w:rPr>
-          <w:sz w:val="24"/>
-          <w:szCs w:val="24"/>
-        </w:rPr>
-        <w:t>application through a similar questionnaire. You are, however, free to decline this invitation</w:t>
-      </w:r>
-      <w:r>
-        <w:rPr>
-          <w:sz w:val="24"/>
-          <w:szCs w:val="24"/>
-        </w:rPr>
-        <w:t xml:space="preserve"> to give further feedback</w:t>
-      </w:r>
-      <w:r>
-        <w:rPr>
-          <w:sz w:val="24"/>
-          <w:szCs w:val="24"/>
-        </w:rPr>
-        <w:t>.</w:t>
-      </w:r>
-    </w:p>
-    <w:p>
-      <w:pPr>
-        <w:rPr>
-          <w:sz w:val="24"/>
-          <w:szCs w:val="24"/>
-          <w:u w:val="single"/>
-        </w:rPr>
-      </w:pPr>
-      <w:bookmarkStart w:id="3" w:name="Risks"/>
-      <w:r>
-        <w:rPr>
-          <w:sz w:val="24"/>
-          <w:szCs w:val="24"/>
-          <w:u w:val="single"/>
-        </w:rPr>
-        <w:t>Are there any risks associated with taking part?</w:t>
-      </w:r>
-      <w:bookmarkEnd w:id="3"/>
     </w:p>
     <w:p>
       <w:pPr>
@@ -977,7 +975,17 @@
           <w:sz w:val="24"/>
           <w:szCs w:val="24"/>
         </w:rPr>
-        <w:t xml:space="preserve">shared (published and/or placed in a database accessible by others), your data will be in an ANONYMISED form, which means that no-one could use any reasonably available means to identify you from the data. </w:t>
+        <w:t>shared (published and/or placed in a database accessible by others), your data will be in an ANONYMISED form, which means that no-one could use any reasonably available means to identify you from the data.</w:t>
+      </w:r>
+      <w:bookmarkStart w:id="3" w:name="_GoBack"/>
+      <w:bookmarkEnd w:id="3"/>
+      <w:r>
+        <w:rPr>
+          <w:iCs/>
+          <w:sz w:val="24"/>
+          <w:szCs w:val="24"/>
+        </w:rPr>
+        <w:t xml:space="preserve"> </w:t>
       </w:r>
     </w:p>
     <w:p>
@@ -1740,12 +1748,21 @@
                 <w:szCs w:val="24"/>
               </w:rPr>
             </w:pPr>
+            <w:proofErr w:type="spellStart"/>
             <w:r>
               <w:rPr>
                 <w:sz w:val="24"/>
                 <w:szCs w:val="24"/>
               </w:rPr>
-              <w:t>Ishbel Duncan</w:t>
+              <w:t>Ishbel</w:t>
+            </w:r>
+            <w:proofErr w:type="spellEnd"/>
+            <w:r>
+              <w:rPr>
+                <w:sz w:val="24"/>
+                <w:szCs w:val="24"/>
+              </w:rPr>
+              <w:t xml:space="preserve"> Duncan</w:t>
             </w:r>
             <w:r>
               <w:rPr>
@@ -1988,11 +2005,33 @@
       </w:rPr>
       <w:t>]_[</w:t>
     </w:r>
+    <w:proofErr w:type="spellStart"/>
     <w:r>
       <w:rPr>
         <w:lang w:val="it-IT"/>
       </w:rPr>
-      <w:t>Medical Pronunciation App</w:t>
+      <w:t>Medical</w:t>
+    </w:r>
+    <w:proofErr w:type="spellEnd"/>
+    <w:r>
+      <w:rPr>
+        <w:lang w:val="it-IT"/>
+      </w:rPr>
+      <w:t xml:space="preserve"> </w:t>
+    </w:r>
+    <w:proofErr w:type="spellStart"/>
+    <w:r>
+      <w:rPr>
+        <w:lang w:val="it-IT"/>
+      </w:rPr>
+      <w:t>Pronunciation</w:t>
+    </w:r>
+    <w:proofErr w:type="spellEnd"/>
+    <w:r>
+      <w:rPr>
+        <w:lang w:val="it-IT"/>
+      </w:rPr>
+      <w:t xml:space="preserve"> App</w:t>
     </w:r>
     <w:bookmarkEnd w:id="5"/>
     <w:r>
@@ -3290,7 +3329,7 @@
 </file>
 
 <file path=customXml/itemProps1.xml><?xml version="1.0" encoding="utf-8"?>
-<ds:datastoreItem xmlns:ds="http://schemas.openxmlformats.org/officeDocument/2006/customXml" ds:itemID="{563F6A35-41B3-4D11-B2C0-F7BB823B4DB8}">
+<ds:datastoreItem xmlns:ds="http://schemas.openxmlformats.org/officeDocument/2006/customXml" ds:itemID="{FA166D81-81AA-47A4-AA62-9233FD65F4B3}">
   <ds:schemaRefs>
     <ds:schemaRef ds:uri="http://schemas.openxmlformats.org/officeDocument/2006/bibliography"/>
   </ds:schemaRefs>

</xml_diff>